<commit_message>
I pushed some cool files!
</commit_message>
<xml_diff>
--- a/Week-08-Coding-Assignment.docx
+++ b/Week-08-Coding-Assignment.docx
@@ -16,6 +16,24 @@
         </w:rPr>
         <w:t>URL to GitHub Repository:</w:t>
       </w:r>
+    </w:p>
+    <w:p>
+      <w:pPr>
+        <w:rPr>
+          <w:b/>
+          <w:szCs w:val="24"/>
+        </w:rPr>
+      </w:pPr>
+      <w:hyperlink r:id="rId7" w:history="1">
+        <w:r>
+          <w:rPr>
+            <w:rStyle w:val="Hyperlink"/>
+            <w:b/>
+            <w:szCs w:val="24"/>
+          </w:rPr>
+          <w:t>https://github.com/dehgnajm/Week8CSS-repo</w:t>
+        </w:r>
+      </w:hyperlink>
     </w:p>
     <w:p>
       <w:pPr>
@@ -602,12 +620,12 @@
       </w:r>
     </w:p>
     <w:sectPr>
-      <w:headerReference w:type="even" r:id="rId7"/>
-      <w:headerReference w:type="default" r:id="rId8"/>
-      <w:footerReference w:type="even" r:id="rId9"/>
-      <w:footerReference w:type="default" r:id="rId10"/>
-      <w:headerReference w:type="first" r:id="rId11"/>
-      <w:footerReference w:type="first" r:id="rId12"/>
+      <w:headerReference w:type="even" r:id="rId8"/>
+      <w:headerReference w:type="default" r:id="rId9"/>
+      <w:footerReference w:type="even" r:id="rId10"/>
+      <w:footerReference w:type="default" r:id="rId11"/>
+      <w:headerReference w:type="first" r:id="rId12"/>
+      <w:footerReference w:type="first" r:id="rId13"/>
       <w:pgSz w:w="12240" w:h="15840"/>
       <w:pgMar w:top="1440" w:right="1440" w:bottom="1440" w:left="1440" w:header="720" w:footer="720" w:gutter="0"/>
       <w:cols w:space="720"/>
@@ -2252,6 +2270,29 @@
       <w:contextualSpacing/>
     </w:pPr>
   </w:style>
+  <w:style w:type="character" w:styleId="Hyperlink">
+    <w:name w:val="Hyperlink"/>
+    <w:basedOn w:val="DefaultParagraphFont"/>
+    <w:uiPriority w:val="99"/>
+    <w:unhideWhenUsed/>
+    <w:rsid w:val="00C505AB"/>
+    <w:rPr>
+      <w:color w:val="0563C1" w:themeColor="hyperlink"/>
+      <w:u w:val="single"/>
+    </w:rPr>
+  </w:style>
+  <w:style w:type="character" w:styleId="UnresolvedMention">
+    <w:name w:val="Unresolved Mention"/>
+    <w:basedOn w:val="DefaultParagraphFont"/>
+    <w:uiPriority w:val="99"/>
+    <w:semiHidden/>
+    <w:unhideWhenUsed/>
+    <w:rsid w:val="00C505AB"/>
+    <w:rPr>
+      <w:color w:val="605E5C"/>
+      <w:shd w:val="clear" w:color="auto" w:fill="E1DFDD"/>
+    </w:rPr>
+  </w:style>
 </w:styles>
 </file>
 

</xml_diff>